<commit_message>
ajustes <br> noa página de templates
</commit_message>
<xml_diff>
--- a/src/assets/PE_MetodoParaPesq.docx
+++ b/src/assets/PE_MetodoParaPesq.docx
@@ -158,7 +158,29 @@
                 <w:sz w:val="22"/>
                 <w:szCs w:val="22"/>
               </w:rPr>
+              <w:t>&lt;</w:t>
+            </w:r>
+            <w:bookmarkStart w:id="0" w:name="_GoBack"/>
+            <w:bookmarkEnd w:id="0"/>
+            <w:r>
+              <w:rPr>
+                <w:rFonts w:ascii="Open Sans" w:eastAsia="Tahoma" w:hAnsi="Open Sans" w:cs="Open Sans"/>
+                <w:b/>
+                <w:i/>
+                <w:sz w:val="22"/>
+                <w:szCs w:val="22"/>
+              </w:rPr>
               <w:t>TÍTULO DO CURSO</w:t>
+            </w:r>
+            <w:r>
+              <w:rPr>
+                <w:rFonts w:ascii="Open Sans" w:eastAsia="Tahoma" w:hAnsi="Open Sans" w:cs="Open Sans"/>
+                <w:b/>
+                <w:i/>
+                <w:sz w:val="22"/>
+                <w:szCs w:val="22"/>
+              </w:rPr>
+              <w:t>&gt;</w:t>
             </w:r>
           </w:p>
         </w:tc>
@@ -2145,8 +2167,6 @@
             </w:r>
           </w:p>
         </w:tc>
-        <w:bookmarkStart w:id="0" w:name="_GoBack"/>
-        <w:bookmarkEnd w:id="0"/>
       </w:tr>
       <w:tr>
         <w:tc>
@@ -3884,7 +3904,7 @@
     <w:lsdException w:name="Table Web 2" w:semiHidden="1" w:unhideWhenUsed="1"/>
     <w:lsdException w:name="Table Web 3" w:semiHidden="1" w:unhideWhenUsed="1"/>
     <w:lsdException w:name="Balloon Text" w:semiHidden="1" w:unhideWhenUsed="1"/>
-    <w:lsdException w:name="Table Grid" w:semiHidden="1" w:uiPriority="59" w:unhideWhenUsed="1"/>
+    <w:lsdException w:name="Table Grid" w:uiPriority="59"/>
     <w:lsdException w:name="Table Theme" w:semiHidden="1" w:unhideWhenUsed="1"/>
     <w:lsdException w:name="Placeholder Text" w:semiHidden="1"/>
     <w:lsdException w:name="No Spacing" w:uiPriority="1" w:qFormat="1"/>

</xml_diff>